<commit_message>
Fix even more induction links
Word doc broken links to sym scores
</commit_message>
<xml_diff>
--- a/induction/mu/Music Preparation.docx
+++ b/induction/mu/Music Preparation.docx
@@ -1,6 +1,6 @@
 
 <file path=word/document.xml><?xml version="1.0" encoding="utf-8"?>
-<w:document xmlns:wpc="http://schemas.microsoft.com/office/word/2010/wordprocessingCanvas" xmlns:cx="http://schemas.microsoft.com/office/drawing/2014/chartex" xmlns:cx1="http://schemas.microsoft.com/office/drawing/2015/9/8/chartex" xmlns:cx2="http://schemas.microsoft.com/office/drawing/2015/10/21/chartex" xmlns:cx3="http://schemas.microsoft.com/office/drawing/2016/5/9/chartex" xmlns:cx4="http://schemas.microsoft.com/office/drawing/2016/5/10/chartex" xmlns:cx5="http://schemas.microsoft.com/office/drawing/2016/5/11/chartex" xmlns:cx6="http://schemas.microsoft.com/office/drawing/2016/5/12/chartex" xmlns:cx7="http://schemas.microsoft.com/office/drawing/2016/5/13/chartex" xmlns:cx8="http://schemas.microsoft.com/office/drawing/2016/5/14/chartex" xmlns:mc="http://schemas.openxmlformats.org/markup-compatibility/2006" xmlns:aink="http://schemas.microsoft.com/office/drawing/2016/ink" xmlns:am3d="http://schemas.microsoft.com/office/drawing/2017/model3d" xmlns:o="urn:schemas-microsoft-com:office:office" xmlns:oel="http://schemas.microsoft.com/office/2019/extlst" xmlns:r="http://schemas.openxmlformats.org/officeDocument/2006/relationships" xmlns:m="http://schemas.openxmlformats.org/officeDocument/2006/math" xmlns:v="urn:schemas-microsoft-com:vml" xmlns:wp14="http://schemas.microsoft.com/office/word/2010/wordprocessingDrawing" xmlns:wp="http://schemas.openxmlformats.org/drawingml/2006/wordprocessingDrawing" xmlns:w10="urn:schemas-microsoft-com:office:word" xmlns:w="http://schemas.openxmlformats.org/wordprocessingml/2006/main" xmlns:w14="http://schemas.microsoft.com/office/word/2010/wordml" xmlns:w15="http://schemas.microsoft.com/office/word/2012/wordml" xmlns:w16cex="http://schemas.microsoft.com/office/word/2018/wordml/cex" xmlns:w16cid="http://schemas.microsoft.com/office/word/2016/wordml/cid" xmlns:w16="http://schemas.microsoft.com/office/word/2018/wordml" xmlns:w16sdtdh="http://schemas.microsoft.com/office/word/2020/wordml/sdtdatahash" xmlns:w16se="http://schemas.microsoft.com/office/word/2015/wordml/symex" xmlns:wpg="http://schemas.microsoft.com/office/word/2010/wordprocessingGroup" xmlns:wpi="http://schemas.microsoft.com/office/word/2010/wordprocessingInk" xmlns:wne="http://schemas.microsoft.com/office/word/2006/wordml" xmlns:wps="http://schemas.microsoft.com/office/word/2010/wordprocessingShape" mc:Ignorable="w14 w15 w16se w16cid w16 w16cex w16sdtdh wp14">
+<w:document xmlns:wpc="http://schemas.microsoft.com/office/word/2010/wordprocessingCanvas" xmlns:cx="http://schemas.microsoft.com/office/drawing/2014/chartex" xmlns:cx1="http://schemas.microsoft.com/office/drawing/2015/9/8/chartex" xmlns:cx2="http://schemas.microsoft.com/office/drawing/2015/10/21/chartex" xmlns:cx3="http://schemas.microsoft.com/office/drawing/2016/5/9/chartex" xmlns:cx4="http://schemas.microsoft.com/office/drawing/2016/5/10/chartex" xmlns:cx5="http://schemas.microsoft.com/office/drawing/2016/5/11/chartex" xmlns:cx6="http://schemas.microsoft.com/office/drawing/2016/5/12/chartex" xmlns:cx7="http://schemas.microsoft.com/office/drawing/2016/5/13/chartex" xmlns:cx8="http://schemas.microsoft.com/office/drawing/2016/5/14/chartex" xmlns:mc="http://schemas.openxmlformats.org/markup-compatibility/2006" xmlns:aink="http://schemas.microsoft.com/office/drawing/2016/ink" xmlns:am3d="http://schemas.microsoft.com/office/drawing/2017/model3d" xmlns:o="urn:schemas-microsoft-com:office:office" xmlns:oel="http://schemas.microsoft.com/office/2019/extlst" xmlns:r="http://schemas.openxmlformats.org/officeDocument/2006/relationships" xmlns:m="http://schemas.openxmlformats.org/officeDocument/2006/math" xmlns:v="urn:schemas-microsoft-com:vml" xmlns:wp14="http://schemas.microsoft.com/office/word/2010/wordprocessingDrawing" xmlns:wp="http://schemas.openxmlformats.org/drawingml/2006/wordprocessingDrawing" xmlns:w10="urn:schemas-microsoft-com:office:word" xmlns:w="http://schemas.openxmlformats.org/wordprocessingml/2006/main" xmlns:w14="http://schemas.microsoft.com/office/word/2010/wordml" xmlns:w15="http://schemas.microsoft.com/office/word/2012/wordml" xmlns:w16cex="http://schemas.microsoft.com/office/word/2018/wordml/cex" xmlns:w16cid="http://schemas.microsoft.com/office/word/2016/wordml/cid" xmlns:w16="http://schemas.microsoft.com/office/word/2018/wordml" xmlns:w16du="http://schemas.microsoft.com/office/word/2023/wordml/word16du" xmlns:w16sdtdh="http://schemas.microsoft.com/office/word/2020/wordml/sdtdatahash" xmlns:w16sdtfl="http://schemas.microsoft.com/office/word/2024/wordml/sdtformatlock" xmlns:w16se="http://schemas.microsoft.com/office/word/2015/wordml/symex" xmlns:wpg="http://schemas.microsoft.com/office/word/2010/wordprocessingGroup" xmlns:wpi="http://schemas.microsoft.com/office/word/2010/wordprocessingInk" xmlns:wne="http://schemas.microsoft.com/office/word/2006/wordml" xmlns:wps="http://schemas.microsoft.com/office/word/2010/wordprocessingShape" mc:Ignorable="w14 w15 w16se w16cid w16 w16cex w16sdtdh w16sdtfl w16du wp14">
   <w:body>
     <w:p>
       <w:pPr>
@@ -507,15 +507,7 @@
         <w:t>non-harmony</w:t>
       </w:r>
       <w:r>
-        <w:t xml:space="preserve"> </w:t>
-      </w:r>
-      <w:proofErr w:type="gramStart"/>
-      <w:r>
-        <w:t>notes, since</w:t>
-      </w:r>
-      <w:proofErr w:type="gramEnd"/>
-      <w:r>
-        <w:t xml:space="preserve"> they do not fit the harmony. There are different types of non-harmony notes, as explained here: </w:t>
+        <w:t xml:space="preserve"> notes, since they do not fit the harmony. There are different types of non-harmony notes, as explained here: </w:t>
       </w:r>
       <w:hyperlink r:id="rId12" w:history="1">
         <w:r>
@@ -1113,7 +1105,7 @@
 </file>
 
 <file path=word/endnotes.xml><?xml version="1.0" encoding="utf-8"?>
-<w:endnotes xmlns:wpc="http://schemas.microsoft.com/office/word/2010/wordprocessingCanvas" xmlns:cx="http://schemas.microsoft.com/office/drawing/2014/chartex" xmlns:cx1="http://schemas.microsoft.com/office/drawing/2015/9/8/chartex" xmlns:cx2="http://schemas.microsoft.com/office/drawing/2015/10/21/chartex" xmlns:cx3="http://schemas.microsoft.com/office/drawing/2016/5/9/chartex" xmlns:cx4="http://schemas.microsoft.com/office/drawing/2016/5/10/chartex" xmlns:cx5="http://schemas.microsoft.com/office/drawing/2016/5/11/chartex" xmlns:cx6="http://schemas.microsoft.com/office/drawing/2016/5/12/chartex" xmlns:cx7="http://schemas.microsoft.com/office/drawing/2016/5/13/chartex" xmlns:cx8="http://schemas.microsoft.com/office/drawing/2016/5/14/chartex" xmlns:mc="http://schemas.openxmlformats.org/markup-compatibility/2006" xmlns:aink="http://schemas.microsoft.com/office/drawing/2016/ink" xmlns:am3d="http://schemas.microsoft.com/office/drawing/2017/model3d" xmlns:o="urn:schemas-microsoft-com:office:office" xmlns:oel="http://schemas.microsoft.com/office/2019/extlst" xmlns:r="http://schemas.openxmlformats.org/officeDocument/2006/relationships" xmlns:m="http://schemas.openxmlformats.org/officeDocument/2006/math" xmlns:v="urn:schemas-microsoft-com:vml" xmlns:wp14="http://schemas.microsoft.com/office/word/2010/wordprocessingDrawing" xmlns:wp="http://schemas.openxmlformats.org/drawingml/2006/wordprocessingDrawing" xmlns:w10="urn:schemas-microsoft-com:office:word" xmlns:w="http://schemas.openxmlformats.org/wordprocessingml/2006/main" xmlns:w14="http://schemas.microsoft.com/office/word/2010/wordml" xmlns:w15="http://schemas.microsoft.com/office/word/2012/wordml" xmlns:w16cex="http://schemas.microsoft.com/office/word/2018/wordml/cex" xmlns:w16cid="http://schemas.microsoft.com/office/word/2016/wordml/cid" xmlns:w16="http://schemas.microsoft.com/office/word/2018/wordml" xmlns:w16sdtdh="http://schemas.microsoft.com/office/word/2020/wordml/sdtdatahash" xmlns:w16se="http://schemas.microsoft.com/office/word/2015/wordml/symex" xmlns:wpg="http://schemas.microsoft.com/office/word/2010/wordprocessingGroup" xmlns:wpi="http://schemas.microsoft.com/office/word/2010/wordprocessingInk" xmlns:wne="http://schemas.microsoft.com/office/word/2006/wordml" xmlns:wps="http://schemas.microsoft.com/office/word/2010/wordprocessingShape" mc:Ignorable="w14 w15 w16se w16cid w16 w16cex w16sdtdh wp14">
+<w:endnotes xmlns:wpc="http://schemas.microsoft.com/office/word/2010/wordprocessingCanvas" xmlns:cx="http://schemas.microsoft.com/office/drawing/2014/chartex" xmlns:cx1="http://schemas.microsoft.com/office/drawing/2015/9/8/chartex" xmlns:cx2="http://schemas.microsoft.com/office/drawing/2015/10/21/chartex" xmlns:cx3="http://schemas.microsoft.com/office/drawing/2016/5/9/chartex" xmlns:cx4="http://schemas.microsoft.com/office/drawing/2016/5/10/chartex" xmlns:cx5="http://schemas.microsoft.com/office/drawing/2016/5/11/chartex" xmlns:cx6="http://schemas.microsoft.com/office/drawing/2016/5/12/chartex" xmlns:cx7="http://schemas.microsoft.com/office/drawing/2016/5/13/chartex" xmlns:cx8="http://schemas.microsoft.com/office/drawing/2016/5/14/chartex" xmlns:mc="http://schemas.openxmlformats.org/markup-compatibility/2006" xmlns:aink="http://schemas.microsoft.com/office/drawing/2016/ink" xmlns:am3d="http://schemas.microsoft.com/office/drawing/2017/model3d" xmlns:o="urn:schemas-microsoft-com:office:office" xmlns:oel="http://schemas.microsoft.com/office/2019/extlst" xmlns:r="http://schemas.openxmlformats.org/officeDocument/2006/relationships" xmlns:m="http://schemas.openxmlformats.org/officeDocument/2006/math" xmlns:v="urn:schemas-microsoft-com:vml" xmlns:wp14="http://schemas.microsoft.com/office/word/2010/wordprocessingDrawing" xmlns:wp="http://schemas.openxmlformats.org/drawingml/2006/wordprocessingDrawing" xmlns:w10="urn:schemas-microsoft-com:office:word" xmlns:w="http://schemas.openxmlformats.org/wordprocessingml/2006/main" xmlns:w14="http://schemas.microsoft.com/office/word/2010/wordml" xmlns:w15="http://schemas.microsoft.com/office/word/2012/wordml" xmlns:w16cex="http://schemas.microsoft.com/office/word/2018/wordml/cex" xmlns:w16cid="http://schemas.microsoft.com/office/word/2016/wordml/cid" xmlns:w16="http://schemas.microsoft.com/office/word/2018/wordml" xmlns:w16du="http://schemas.microsoft.com/office/word/2023/wordml/word16du" xmlns:w16sdtdh="http://schemas.microsoft.com/office/word/2020/wordml/sdtdatahash" xmlns:w16sdtfl="http://schemas.microsoft.com/office/word/2024/wordml/sdtformatlock" xmlns:w16se="http://schemas.microsoft.com/office/word/2015/wordml/symex" xmlns:wpg="http://schemas.microsoft.com/office/word/2010/wordprocessingGroup" xmlns:wpi="http://schemas.microsoft.com/office/word/2010/wordprocessingInk" xmlns:wne="http://schemas.microsoft.com/office/word/2006/wordml" xmlns:wps="http://schemas.microsoft.com/office/word/2010/wordprocessingShape" mc:Ignorable="w14 w15 w16se w16cid w16 w16cex w16sdtdh w16sdtfl w16du wp14">
   <w:endnote w:type="separator" w:id="-1">
     <w:p>
       <w:r>
@@ -1132,7 +1124,7 @@
 </file>
 
 <file path=word/footer1.xml><?xml version="1.0" encoding="utf-8"?>
-<w:ftr xmlns:wpc="http://schemas.microsoft.com/office/word/2010/wordprocessingCanvas" xmlns:cx="http://schemas.microsoft.com/office/drawing/2014/chartex" xmlns:cx1="http://schemas.microsoft.com/office/drawing/2015/9/8/chartex" xmlns:cx2="http://schemas.microsoft.com/office/drawing/2015/10/21/chartex" xmlns:cx3="http://schemas.microsoft.com/office/drawing/2016/5/9/chartex" xmlns:cx4="http://schemas.microsoft.com/office/drawing/2016/5/10/chartex" xmlns:cx5="http://schemas.microsoft.com/office/drawing/2016/5/11/chartex" xmlns:cx6="http://schemas.microsoft.com/office/drawing/2016/5/12/chartex" xmlns:cx7="http://schemas.microsoft.com/office/drawing/2016/5/13/chartex" xmlns:cx8="http://schemas.microsoft.com/office/drawing/2016/5/14/chartex" xmlns:mc="http://schemas.openxmlformats.org/markup-compatibility/2006" xmlns:aink="http://schemas.microsoft.com/office/drawing/2016/ink" xmlns:am3d="http://schemas.microsoft.com/office/drawing/2017/model3d" xmlns:o="urn:schemas-microsoft-com:office:office" xmlns:oel="http://schemas.microsoft.com/office/2019/extlst" xmlns:r="http://schemas.openxmlformats.org/officeDocument/2006/relationships" xmlns:m="http://schemas.openxmlformats.org/officeDocument/2006/math" xmlns:v="urn:schemas-microsoft-com:vml" xmlns:wp14="http://schemas.microsoft.com/office/word/2010/wordprocessingDrawing" xmlns:wp="http://schemas.openxmlformats.org/drawingml/2006/wordprocessingDrawing" xmlns:w10="urn:schemas-microsoft-com:office:word" xmlns:w="http://schemas.openxmlformats.org/wordprocessingml/2006/main" xmlns:w14="http://schemas.microsoft.com/office/word/2010/wordml" xmlns:w15="http://schemas.microsoft.com/office/word/2012/wordml" xmlns:w16cex="http://schemas.microsoft.com/office/word/2018/wordml/cex" xmlns:w16cid="http://schemas.microsoft.com/office/word/2016/wordml/cid" xmlns:w16="http://schemas.microsoft.com/office/word/2018/wordml" xmlns:w16sdtdh="http://schemas.microsoft.com/office/word/2020/wordml/sdtdatahash" xmlns:w16se="http://schemas.microsoft.com/office/word/2015/wordml/symex" xmlns:wpg="http://schemas.microsoft.com/office/word/2010/wordprocessingGroup" xmlns:wpi="http://schemas.microsoft.com/office/word/2010/wordprocessingInk" xmlns:wne="http://schemas.microsoft.com/office/word/2006/wordml" xmlns:wps="http://schemas.microsoft.com/office/word/2010/wordprocessingShape" mc:Ignorable="w14 w15 w16se w16cid w16 w16cex w16sdtdh wp14">
+<w:ftr xmlns:wpc="http://schemas.microsoft.com/office/word/2010/wordprocessingCanvas" xmlns:cx="http://schemas.microsoft.com/office/drawing/2014/chartex" xmlns:cx1="http://schemas.microsoft.com/office/drawing/2015/9/8/chartex" xmlns:cx2="http://schemas.microsoft.com/office/drawing/2015/10/21/chartex" xmlns:cx3="http://schemas.microsoft.com/office/drawing/2016/5/9/chartex" xmlns:cx4="http://schemas.microsoft.com/office/drawing/2016/5/10/chartex" xmlns:cx5="http://schemas.microsoft.com/office/drawing/2016/5/11/chartex" xmlns:cx6="http://schemas.microsoft.com/office/drawing/2016/5/12/chartex" xmlns:cx7="http://schemas.microsoft.com/office/drawing/2016/5/13/chartex" xmlns:cx8="http://schemas.microsoft.com/office/drawing/2016/5/14/chartex" xmlns:mc="http://schemas.openxmlformats.org/markup-compatibility/2006" xmlns:aink="http://schemas.microsoft.com/office/drawing/2016/ink" xmlns:am3d="http://schemas.microsoft.com/office/drawing/2017/model3d" xmlns:o="urn:schemas-microsoft-com:office:office" xmlns:oel="http://schemas.microsoft.com/office/2019/extlst" xmlns:r="http://schemas.openxmlformats.org/officeDocument/2006/relationships" xmlns:m="http://schemas.openxmlformats.org/officeDocument/2006/math" xmlns:v="urn:schemas-microsoft-com:vml" xmlns:wp14="http://schemas.microsoft.com/office/word/2010/wordprocessingDrawing" xmlns:wp="http://schemas.openxmlformats.org/drawingml/2006/wordprocessingDrawing" xmlns:w10="urn:schemas-microsoft-com:office:word" xmlns:w="http://schemas.openxmlformats.org/wordprocessingml/2006/main" xmlns:w14="http://schemas.microsoft.com/office/word/2010/wordml" xmlns:w15="http://schemas.microsoft.com/office/word/2012/wordml" xmlns:w16cex="http://schemas.microsoft.com/office/word/2018/wordml/cex" xmlns:w16cid="http://schemas.microsoft.com/office/word/2016/wordml/cid" xmlns:w16="http://schemas.microsoft.com/office/word/2018/wordml" xmlns:w16du="http://schemas.microsoft.com/office/word/2023/wordml/word16du" xmlns:w16sdtdh="http://schemas.microsoft.com/office/word/2020/wordml/sdtdatahash" xmlns:w16sdtfl="http://schemas.microsoft.com/office/word/2024/wordml/sdtformatlock" xmlns:w16se="http://schemas.microsoft.com/office/word/2015/wordml/symex" xmlns:wpg="http://schemas.microsoft.com/office/word/2010/wordprocessingGroup" xmlns:wpi="http://schemas.microsoft.com/office/word/2010/wordprocessingInk" xmlns:wne="http://schemas.microsoft.com/office/word/2006/wordml" xmlns:wps="http://schemas.microsoft.com/office/word/2010/wordprocessingShape" mc:Ignorable="w14 w15 w16se w16cid w16 w16cex w16sdtdh w16sdtfl w16du wp14">
   <w:p>
     <w:pPr>
       <w:pStyle w:val="Footer"/>
@@ -1142,7 +1134,7 @@
 </file>
 
 <file path=word/footer2.xml><?xml version="1.0" encoding="utf-8"?>
-<w:ftr xmlns:wpc="http://schemas.microsoft.com/office/word/2010/wordprocessingCanvas" xmlns:cx="http://schemas.microsoft.com/office/drawing/2014/chartex" xmlns:cx1="http://schemas.microsoft.com/office/drawing/2015/9/8/chartex" xmlns:cx2="http://schemas.microsoft.com/office/drawing/2015/10/21/chartex" xmlns:cx3="http://schemas.microsoft.com/office/drawing/2016/5/9/chartex" xmlns:cx4="http://schemas.microsoft.com/office/drawing/2016/5/10/chartex" xmlns:cx5="http://schemas.microsoft.com/office/drawing/2016/5/11/chartex" xmlns:cx6="http://schemas.microsoft.com/office/drawing/2016/5/12/chartex" xmlns:cx7="http://schemas.microsoft.com/office/drawing/2016/5/13/chartex" xmlns:cx8="http://schemas.microsoft.com/office/drawing/2016/5/14/chartex" xmlns:mc="http://schemas.openxmlformats.org/markup-compatibility/2006" xmlns:aink="http://schemas.microsoft.com/office/drawing/2016/ink" xmlns:am3d="http://schemas.microsoft.com/office/drawing/2017/model3d" xmlns:o="urn:schemas-microsoft-com:office:office" xmlns:oel="http://schemas.microsoft.com/office/2019/extlst" xmlns:r="http://schemas.openxmlformats.org/officeDocument/2006/relationships" xmlns:m="http://schemas.openxmlformats.org/officeDocument/2006/math" xmlns:v="urn:schemas-microsoft-com:vml" xmlns:wp14="http://schemas.microsoft.com/office/word/2010/wordprocessingDrawing" xmlns:wp="http://schemas.openxmlformats.org/drawingml/2006/wordprocessingDrawing" xmlns:w10="urn:schemas-microsoft-com:office:word" xmlns:w="http://schemas.openxmlformats.org/wordprocessingml/2006/main" xmlns:w14="http://schemas.microsoft.com/office/word/2010/wordml" xmlns:w15="http://schemas.microsoft.com/office/word/2012/wordml" xmlns:w16cex="http://schemas.microsoft.com/office/word/2018/wordml/cex" xmlns:w16cid="http://schemas.microsoft.com/office/word/2016/wordml/cid" xmlns:w16="http://schemas.microsoft.com/office/word/2018/wordml" xmlns:w16sdtdh="http://schemas.microsoft.com/office/word/2020/wordml/sdtdatahash" xmlns:w16se="http://schemas.microsoft.com/office/word/2015/wordml/symex" xmlns:wpg="http://schemas.microsoft.com/office/word/2010/wordprocessingGroup" xmlns:wpi="http://schemas.microsoft.com/office/word/2010/wordprocessingInk" xmlns:wne="http://schemas.microsoft.com/office/word/2006/wordml" xmlns:wps="http://schemas.microsoft.com/office/word/2010/wordprocessingShape" mc:Ignorable="w14 w15 w16se w16cid w16 w16cex w16sdtdh wp14">
+<w:ftr xmlns:wpc="http://schemas.microsoft.com/office/word/2010/wordprocessingCanvas" xmlns:cx="http://schemas.microsoft.com/office/drawing/2014/chartex" xmlns:cx1="http://schemas.microsoft.com/office/drawing/2015/9/8/chartex" xmlns:cx2="http://schemas.microsoft.com/office/drawing/2015/10/21/chartex" xmlns:cx3="http://schemas.microsoft.com/office/drawing/2016/5/9/chartex" xmlns:cx4="http://schemas.microsoft.com/office/drawing/2016/5/10/chartex" xmlns:cx5="http://schemas.microsoft.com/office/drawing/2016/5/11/chartex" xmlns:cx6="http://schemas.microsoft.com/office/drawing/2016/5/12/chartex" xmlns:cx7="http://schemas.microsoft.com/office/drawing/2016/5/13/chartex" xmlns:cx8="http://schemas.microsoft.com/office/drawing/2016/5/14/chartex" xmlns:mc="http://schemas.openxmlformats.org/markup-compatibility/2006" xmlns:aink="http://schemas.microsoft.com/office/drawing/2016/ink" xmlns:am3d="http://schemas.microsoft.com/office/drawing/2017/model3d" xmlns:o="urn:schemas-microsoft-com:office:office" xmlns:oel="http://schemas.microsoft.com/office/2019/extlst" xmlns:r="http://schemas.openxmlformats.org/officeDocument/2006/relationships" xmlns:m="http://schemas.openxmlformats.org/officeDocument/2006/math" xmlns:v="urn:schemas-microsoft-com:vml" xmlns:wp14="http://schemas.microsoft.com/office/word/2010/wordprocessingDrawing" xmlns:wp="http://schemas.openxmlformats.org/drawingml/2006/wordprocessingDrawing" xmlns:w10="urn:schemas-microsoft-com:office:word" xmlns:w="http://schemas.openxmlformats.org/wordprocessingml/2006/main" xmlns:w14="http://schemas.microsoft.com/office/word/2010/wordml" xmlns:w15="http://schemas.microsoft.com/office/word/2012/wordml" xmlns:w16cex="http://schemas.microsoft.com/office/word/2018/wordml/cex" xmlns:w16cid="http://schemas.microsoft.com/office/word/2016/wordml/cid" xmlns:w16="http://schemas.microsoft.com/office/word/2018/wordml" xmlns:w16du="http://schemas.microsoft.com/office/word/2023/wordml/word16du" xmlns:w16sdtdh="http://schemas.microsoft.com/office/word/2020/wordml/sdtdatahash" xmlns:w16sdtfl="http://schemas.microsoft.com/office/word/2024/wordml/sdtformatlock" xmlns:w16se="http://schemas.microsoft.com/office/word/2015/wordml/symex" xmlns:wpg="http://schemas.microsoft.com/office/word/2010/wordprocessingGroup" xmlns:wpi="http://schemas.microsoft.com/office/word/2010/wordprocessingInk" xmlns:wne="http://schemas.microsoft.com/office/word/2006/wordml" xmlns:wps="http://schemas.microsoft.com/office/word/2010/wordprocessingShape" mc:Ignorable="w14 w15 w16se w16cid w16 w16cex w16sdtdh w16sdtfl w16du wp14">
   <w:p>
     <w:pPr>
       <w:pStyle w:val="Footer"/>
@@ -1152,7 +1144,7 @@
 </file>
 
 <file path=word/footer3.xml><?xml version="1.0" encoding="utf-8"?>
-<w:ftr xmlns:wpc="http://schemas.microsoft.com/office/word/2010/wordprocessingCanvas" xmlns:cx="http://schemas.microsoft.com/office/drawing/2014/chartex" xmlns:cx1="http://schemas.microsoft.com/office/drawing/2015/9/8/chartex" xmlns:cx2="http://schemas.microsoft.com/office/drawing/2015/10/21/chartex" xmlns:cx3="http://schemas.microsoft.com/office/drawing/2016/5/9/chartex" xmlns:cx4="http://schemas.microsoft.com/office/drawing/2016/5/10/chartex" xmlns:cx5="http://schemas.microsoft.com/office/drawing/2016/5/11/chartex" xmlns:cx6="http://schemas.microsoft.com/office/drawing/2016/5/12/chartex" xmlns:cx7="http://schemas.microsoft.com/office/drawing/2016/5/13/chartex" xmlns:cx8="http://schemas.microsoft.com/office/drawing/2016/5/14/chartex" xmlns:mc="http://schemas.openxmlformats.org/markup-compatibility/2006" xmlns:aink="http://schemas.microsoft.com/office/drawing/2016/ink" xmlns:am3d="http://schemas.microsoft.com/office/drawing/2017/model3d" xmlns:o="urn:schemas-microsoft-com:office:office" xmlns:oel="http://schemas.microsoft.com/office/2019/extlst" xmlns:r="http://schemas.openxmlformats.org/officeDocument/2006/relationships" xmlns:m="http://schemas.openxmlformats.org/officeDocument/2006/math" xmlns:v="urn:schemas-microsoft-com:vml" xmlns:wp14="http://schemas.microsoft.com/office/word/2010/wordprocessingDrawing" xmlns:wp="http://schemas.openxmlformats.org/drawingml/2006/wordprocessingDrawing" xmlns:w10="urn:schemas-microsoft-com:office:word" xmlns:w="http://schemas.openxmlformats.org/wordprocessingml/2006/main" xmlns:w14="http://schemas.microsoft.com/office/word/2010/wordml" xmlns:w15="http://schemas.microsoft.com/office/word/2012/wordml" xmlns:w16cex="http://schemas.microsoft.com/office/word/2018/wordml/cex" xmlns:w16cid="http://schemas.microsoft.com/office/word/2016/wordml/cid" xmlns:w16="http://schemas.microsoft.com/office/word/2018/wordml" xmlns:w16sdtdh="http://schemas.microsoft.com/office/word/2020/wordml/sdtdatahash" xmlns:w16se="http://schemas.microsoft.com/office/word/2015/wordml/symex" xmlns:wpg="http://schemas.microsoft.com/office/word/2010/wordprocessingGroup" xmlns:wpi="http://schemas.microsoft.com/office/word/2010/wordprocessingInk" xmlns:wne="http://schemas.microsoft.com/office/word/2006/wordml" xmlns:wps="http://schemas.microsoft.com/office/word/2010/wordprocessingShape" mc:Ignorable="w14 w15 w16se w16cid w16 w16cex w16sdtdh wp14">
+<w:ftr xmlns:wpc="http://schemas.microsoft.com/office/word/2010/wordprocessingCanvas" xmlns:cx="http://schemas.microsoft.com/office/drawing/2014/chartex" xmlns:cx1="http://schemas.microsoft.com/office/drawing/2015/9/8/chartex" xmlns:cx2="http://schemas.microsoft.com/office/drawing/2015/10/21/chartex" xmlns:cx3="http://schemas.microsoft.com/office/drawing/2016/5/9/chartex" xmlns:cx4="http://schemas.microsoft.com/office/drawing/2016/5/10/chartex" xmlns:cx5="http://schemas.microsoft.com/office/drawing/2016/5/11/chartex" xmlns:cx6="http://schemas.microsoft.com/office/drawing/2016/5/12/chartex" xmlns:cx7="http://schemas.microsoft.com/office/drawing/2016/5/13/chartex" xmlns:cx8="http://schemas.microsoft.com/office/drawing/2016/5/14/chartex" xmlns:mc="http://schemas.openxmlformats.org/markup-compatibility/2006" xmlns:aink="http://schemas.microsoft.com/office/drawing/2016/ink" xmlns:am3d="http://schemas.microsoft.com/office/drawing/2017/model3d" xmlns:o="urn:schemas-microsoft-com:office:office" xmlns:oel="http://schemas.microsoft.com/office/2019/extlst" xmlns:r="http://schemas.openxmlformats.org/officeDocument/2006/relationships" xmlns:m="http://schemas.openxmlformats.org/officeDocument/2006/math" xmlns:v="urn:schemas-microsoft-com:vml" xmlns:wp14="http://schemas.microsoft.com/office/word/2010/wordprocessingDrawing" xmlns:wp="http://schemas.openxmlformats.org/drawingml/2006/wordprocessingDrawing" xmlns:w10="urn:schemas-microsoft-com:office:word" xmlns:w="http://schemas.openxmlformats.org/wordprocessingml/2006/main" xmlns:w14="http://schemas.microsoft.com/office/word/2010/wordml" xmlns:w15="http://schemas.microsoft.com/office/word/2012/wordml" xmlns:w16cex="http://schemas.microsoft.com/office/word/2018/wordml/cex" xmlns:w16cid="http://schemas.microsoft.com/office/word/2016/wordml/cid" xmlns:w16="http://schemas.microsoft.com/office/word/2018/wordml" xmlns:w16du="http://schemas.microsoft.com/office/word/2023/wordml/word16du" xmlns:w16sdtdh="http://schemas.microsoft.com/office/word/2020/wordml/sdtdatahash" xmlns:w16sdtfl="http://schemas.microsoft.com/office/word/2024/wordml/sdtformatlock" xmlns:w16se="http://schemas.microsoft.com/office/word/2015/wordml/symex" xmlns:wpg="http://schemas.microsoft.com/office/word/2010/wordprocessingGroup" xmlns:wpi="http://schemas.microsoft.com/office/word/2010/wordprocessingInk" xmlns:wne="http://schemas.microsoft.com/office/word/2006/wordml" xmlns:wps="http://schemas.microsoft.com/office/word/2010/wordprocessingShape" mc:Ignorable="w14 w15 w16se w16cid w16 w16cex w16sdtdh w16sdtfl w16du wp14">
   <w:p>
     <w:pPr>
       <w:pStyle w:val="Footer"/>
@@ -1162,7 +1154,7 @@
 </file>
 
 <file path=word/footnotes.xml><?xml version="1.0" encoding="utf-8"?>
-<w:footnotes xmlns:wpc="http://schemas.microsoft.com/office/word/2010/wordprocessingCanvas" xmlns:cx="http://schemas.microsoft.com/office/drawing/2014/chartex" xmlns:cx1="http://schemas.microsoft.com/office/drawing/2015/9/8/chartex" xmlns:cx2="http://schemas.microsoft.com/office/drawing/2015/10/21/chartex" xmlns:cx3="http://schemas.microsoft.com/office/drawing/2016/5/9/chartex" xmlns:cx4="http://schemas.microsoft.com/office/drawing/2016/5/10/chartex" xmlns:cx5="http://schemas.microsoft.com/office/drawing/2016/5/11/chartex" xmlns:cx6="http://schemas.microsoft.com/office/drawing/2016/5/12/chartex" xmlns:cx7="http://schemas.microsoft.com/office/drawing/2016/5/13/chartex" xmlns:cx8="http://schemas.microsoft.com/office/drawing/2016/5/14/chartex" xmlns:mc="http://schemas.openxmlformats.org/markup-compatibility/2006" xmlns:aink="http://schemas.microsoft.com/office/drawing/2016/ink" xmlns:am3d="http://schemas.microsoft.com/office/drawing/2017/model3d" xmlns:o="urn:schemas-microsoft-com:office:office" xmlns:oel="http://schemas.microsoft.com/office/2019/extlst" xmlns:r="http://schemas.openxmlformats.org/officeDocument/2006/relationships" xmlns:m="http://schemas.openxmlformats.org/officeDocument/2006/math" xmlns:v="urn:schemas-microsoft-com:vml" xmlns:wp14="http://schemas.microsoft.com/office/word/2010/wordprocessingDrawing" xmlns:wp="http://schemas.openxmlformats.org/drawingml/2006/wordprocessingDrawing" xmlns:w10="urn:schemas-microsoft-com:office:word" xmlns:w="http://schemas.openxmlformats.org/wordprocessingml/2006/main" xmlns:w14="http://schemas.microsoft.com/office/word/2010/wordml" xmlns:w15="http://schemas.microsoft.com/office/word/2012/wordml" xmlns:w16cex="http://schemas.microsoft.com/office/word/2018/wordml/cex" xmlns:w16cid="http://schemas.microsoft.com/office/word/2016/wordml/cid" xmlns:w16="http://schemas.microsoft.com/office/word/2018/wordml" xmlns:w16sdtdh="http://schemas.microsoft.com/office/word/2020/wordml/sdtdatahash" xmlns:w16se="http://schemas.microsoft.com/office/word/2015/wordml/symex" xmlns:wpg="http://schemas.microsoft.com/office/word/2010/wordprocessingGroup" xmlns:wpi="http://schemas.microsoft.com/office/word/2010/wordprocessingInk" xmlns:wne="http://schemas.microsoft.com/office/word/2006/wordml" xmlns:wps="http://schemas.microsoft.com/office/word/2010/wordprocessingShape" mc:Ignorable="w14 w15 w16se w16cid w16 w16cex w16sdtdh wp14">
+<w:footnotes xmlns:wpc="http://schemas.microsoft.com/office/word/2010/wordprocessingCanvas" xmlns:cx="http://schemas.microsoft.com/office/drawing/2014/chartex" xmlns:cx1="http://schemas.microsoft.com/office/drawing/2015/9/8/chartex" xmlns:cx2="http://schemas.microsoft.com/office/drawing/2015/10/21/chartex" xmlns:cx3="http://schemas.microsoft.com/office/drawing/2016/5/9/chartex" xmlns:cx4="http://schemas.microsoft.com/office/drawing/2016/5/10/chartex" xmlns:cx5="http://schemas.microsoft.com/office/drawing/2016/5/11/chartex" xmlns:cx6="http://schemas.microsoft.com/office/drawing/2016/5/12/chartex" xmlns:cx7="http://schemas.microsoft.com/office/drawing/2016/5/13/chartex" xmlns:cx8="http://schemas.microsoft.com/office/drawing/2016/5/14/chartex" xmlns:mc="http://schemas.openxmlformats.org/markup-compatibility/2006" xmlns:aink="http://schemas.microsoft.com/office/drawing/2016/ink" xmlns:am3d="http://schemas.microsoft.com/office/drawing/2017/model3d" xmlns:o="urn:schemas-microsoft-com:office:office" xmlns:oel="http://schemas.microsoft.com/office/2019/extlst" xmlns:r="http://schemas.openxmlformats.org/officeDocument/2006/relationships" xmlns:m="http://schemas.openxmlformats.org/officeDocument/2006/math" xmlns:v="urn:schemas-microsoft-com:vml" xmlns:wp14="http://schemas.microsoft.com/office/word/2010/wordprocessingDrawing" xmlns:wp="http://schemas.openxmlformats.org/drawingml/2006/wordprocessingDrawing" xmlns:w10="urn:schemas-microsoft-com:office:word" xmlns:w="http://schemas.openxmlformats.org/wordprocessingml/2006/main" xmlns:w14="http://schemas.microsoft.com/office/word/2010/wordml" xmlns:w15="http://schemas.microsoft.com/office/word/2012/wordml" xmlns:w16cex="http://schemas.microsoft.com/office/word/2018/wordml/cex" xmlns:w16cid="http://schemas.microsoft.com/office/word/2016/wordml/cid" xmlns:w16="http://schemas.microsoft.com/office/word/2018/wordml" xmlns:w16du="http://schemas.microsoft.com/office/word/2023/wordml/word16du" xmlns:w16sdtdh="http://schemas.microsoft.com/office/word/2020/wordml/sdtdatahash" xmlns:w16sdtfl="http://schemas.microsoft.com/office/word/2024/wordml/sdtformatlock" xmlns:w16se="http://schemas.microsoft.com/office/word/2015/wordml/symex" xmlns:wpg="http://schemas.microsoft.com/office/word/2010/wordprocessingGroup" xmlns:wpi="http://schemas.microsoft.com/office/word/2010/wordprocessingInk" xmlns:wne="http://schemas.microsoft.com/office/word/2006/wordml" xmlns:wps="http://schemas.microsoft.com/office/word/2010/wordprocessingShape" mc:Ignorable="w14 w15 w16se w16cid w16 w16cex w16sdtdh w16sdtfl w16du wp14">
   <w:footnote w:type="separator" w:id="-1">
     <w:p>
       <w:r>
@@ -1181,7 +1173,7 @@
 </file>
 
 <file path=word/header1.xml><?xml version="1.0" encoding="utf-8"?>
-<w:hdr xmlns:wpc="http://schemas.microsoft.com/office/word/2010/wordprocessingCanvas" xmlns:cx="http://schemas.microsoft.com/office/drawing/2014/chartex" xmlns:cx1="http://schemas.microsoft.com/office/drawing/2015/9/8/chartex" xmlns:cx2="http://schemas.microsoft.com/office/drawing/2015/10/21/chartex" xmlns:cx3="http://schemas.microsoft.com/office/drawing/2016/5/9/chartex" xmlns:cx4="http://schemas.microsoft.com/office/drawing/2016/5/10/chartex" xmlns:cx5="http://schemas.microsoft.com/office/drawing/2016/5/11/chartex" xmlns:cx6="http://schemas.microsoft.com/office/drawing/2016/5/12/chartex" xmlns:cx7="http://schemas.microsoft.com/office/drawing/2016/5/13/chartex" xmlns:cx8="http://schemas.microsoft.com/office/drawing/2016/5/14/chartex" xmlns:mc="http://schemas.openxmlformats.org/markup-compatibility/2006" xmlns:aink="http://schemas.microsoft.com/office/drawing/2016/ink" xmlns:am3d="http://schemas.microsoft.com/office/drawing/2017/model3d" xmlns:o="urn:schemas-microsoft-com:office:office" xmlns:oel="http://schemas.microsoft.com/office/2019/extlst" xmlns:r="http://schemas.openxmlformats.org/officeDocument/2006/relationships" xmlns:m="http://schemas.openxmlformats.org/officeDocument/2006/math" xmlns:v="urn:schemas-microsoft-com:vml" xmlns:wp14="http://schemas.microsoft.com/office/word/2010/wordprocessingDrawing" xmlns:wp="http://schemas.openxmlformats.org/drawingml/2006/wordprocessingDrawing" xmlns:w10="urn:schemas-microsoft-com:office:word" xmlns:w="http://schemas.openxmlformats.org/wordprocessingml/2006/main" xmlns:w14="http://schemas.microsoft.com/office/word/2010/wordml" xmlns:w15="http://schemas.microsoft.com/office/word/2012/wordml" xmlns:w16cex="http://schemas.microsoft.com/office/word/2018/wordml/cex" xmlns:w16cid="http://schemas.microsoft.com/office/word/2016/wordml/cid" xmlns:w16="http://schemas.microsoft.com/office/word/2018/wordml" xmlns:w16sdtdh="http://schemas.microsoft.com/office/word/2020/wordml/sdtdatahash" xmlns:w16se="http://schemas.microsoft.com/office/word/2015/wordml/symex" xmlns:wpg="http://schemas.microsoft.com/office/word/2010/wordprocessingGroup" xmlns:wpi="http://schemas.microsoft.com/office/word/2010/wordprocessingInk" xmlns:wne="http://schemas.microsoft.com/office/word/2006/wordml" xmlns:wps="http://schemas.microsoft.com/office/word/2010/wordprocessingShape" mc:Ignorable="w14 w15 w16se w16cid w16 w16cex w16sdtdh wp14">
+<w:hdr xmlns:wpc="http://schemas.microsoft.com/office/word/2010/wordprocessingCanvas" xmlns:cx="http://schemas.microsoft.com/office/drawing/2014/chartex" xmlns:cx1="http://schemas.microsoft.com/office/drawing/2015/9/8/chartex" xmlns:cx2="http://schemas.microsoft.com/office/drawing/2015/10/21/chartex" xmlns:cx3="http://schemas.microsoft.com/office/drawing/2016/5/9/chartex" xmlns:cx4="http://schemas.microsoft.com/office/drawing/2016/5/10/chartex" xmlns:cx5="http://schemas.microsoft.com/office/drawing/2016/5/11/chartex" xmlns:cx6="http://schemas.microsoft.com/office/drawing/2016/5/12/chartex" xmlns:cx7="http://schemas.microsoft.com/office/drawing/2016/5/13/chartex" xmlns:cx8="http://schemas.microsoft.com/office/drawing/2016/5/14/chartex" xmlns:mc="http://schemas.openxmlformats.org/markup-compatibility/2006" xmlns:aink="http://schemas.microsoft.com/office/drawing/2016/ink" xmlns:am3d="http://schemas.microsoft.com/office/drawing/2017/model3d" xmlns:o="urn:schemas-microsoft-com:office:office" xmlns:oel="http://schemas.microsoft.com/office/2019/extlst" xmlns:r="http://schemas.openxmlformats.org/officeDocument/2006/relationships" xmlns:m="http://schemas.openxmlformats.org/officeDocument/2006/math" xmlns:v="urn:schemas-microsoft-com:vml" xmlns:wp14="http://schemas.microsoft.com/office/word/2010/wordprocessingDrawing" xmlns:wp="http://schemas.openxmlformats.org/drawingml/2006/wordprocessingDrawing" xmlns:w10="urn:schemas-microsoft-com:office:word" xmlns:w="http://schemas.openxmlformats.org/wordprocessingml/2006/main" xmlns:w14="http://schemas.microsoft.com/office/word/2010/wordml" xmlns:w15="http://schemas.microsoft.com/office/word/2012/wordml" xmlns:w16cex="http://schemas.microsoft.com/office/word/2018/wordml/cex" xmlns:w16cid="http://schemas.microsoft.com/office/word/2016/wordml/cid" xmlns:w16="http://schemas.microsoft.com/office/word/2018/wordml" xmlns:w16du="http://schemas.microsoft.com/office/word/2023/wordml/word16du" xmlns:w16sdtdh="http://schemas.microsoft.com/office/word/2020/wordml/sdtdatahash" xmlns:w16sdtfl="http://schemas.microsoft.com/office/word/2024/wordml/sdtformatlock" xmlns:w16se="http://schemas.microsoft.com/office/word/2015/wordml/symex" xmlns:wpg="http://schemas.microsoft.com/office/word/2010/wordprocessingGroup" xmlns:wpi="http://schemas.microsoft.com/office/word/2010/wordprocessingInk" xmlns:wne="http://schemas.microsoft.com/office/word/2006/wordml" xmlns:wps="http://schemas.microsoft.com/office/word/2010/wordprocessingShape" mc:Ignorable="w14 w15 w16se w16cid w16 w16cex w16sdtdh w16sdtfl w16du wp14">
   <w:p>
     <w:pPr>
       <w:pStyle w:val="Header"/>
@@ -1191,7 +1183,7 @@
 </file>
 
 <file path=word/header2.xml><?xml version="1.0" encoding="utf-8"?>
-<w:hdr xmlns:wpc="http://schemas.microsoft.com/office/word/2010/wordprocessingCanvas" xmlns:cx="http://schemas.microsoft.com/office/drawing/2014/chartex" xmlns:cx1="http://schemas.microsoft.com/office/drawing/2015/9/8/chartex" xmlns:cx2="http://schemas.microsoft.com/office/drawing/2015/10/21/chartex" xmlns:cx3="http://schemas.microsoft.com/office/drawing/2016/5/9/chartex" xmlns:cx4="http://schemas.microsoft.com/office/drawing/2016/5/10/chartex" xmlns:cx5="http://schemas.microsoft.com/office/drawing/2016/5/11/chartex" xmlns:cx6="http://schemas.microsoft.com/office/drawing/2016/5/12/chartex" xmlns:cx7="http://schemas.microsoft.com/office/drawing/2016/5/13/chartex" xmlns:cx8="http://schemas.microsoft.com/office/drawing/2016/5/14/chartex" xmlns:mc="http://schemas.openxmlformats.org/markup-compatibility/2006" xmlns:aink="http://schemas.microsoft.com/office/drawing/2016/ink" xmlns:am3d="http://schemas.microsoft.com/office/drawing/2017/model3d" xmlns:o="urn:schemas-microsoft-com:office:office" xmlns:oel="http://schemas.microsoft.com/office/2019/extlst" xmlns:r="http://schemas.openxmlformats.org/officeDocument/2006/relationships" xmlns:m="http://schemas.openxmlformats.org/officeDocument/2006/math" xmlns:v="urn:schemas-microsoft-com:vml" xmlns:wp14="http://schemas.microsoft.com/office/word/2010/wordprocessingDrawing" xmlns:wp="http://schemas.openxmlformats.org/drawingml/2006/wordprocessingDrawing" xmlns:w10="urn:schemas-microsoft-com:office:word" xmlns:w="http://schemas.openxmlformats.org/wordprocessingml/2006/main" xmlns:w14="http://schemas.microsoft.com/office/word/2010/wordml" xmlns:w15="http://schemas.microsoft.com/office/word/2012/wordml" xmlns:w16cex="http://schemas.microsoft.com/office/word/2018/wordml/cex" xmlns:w16cid="http://schemas.microsoft.com/office/word/2016/wordml/cid" xmlns:w16="http://schemas.microsoft.com/office/word/2018/wordml" xmlns:w16sdtdh="http://schemas.microsoft.com/office/word/2020/wordml/sdtdatahash" xmlns:w16se="http://schemas.microsoft.com/office/word/2015/wordml/symex" xmlns:wpg="http://schemas.microsoft.com/office/word/2010/wordprocessingGroup" xmlns:wpi="http://schemas.microsoft.com/office/word/2010/wordprocessingInk" xmlns:wne="http://schemas.microsoft.com/office/word/2006/wordml" xmlns:wps="http://schemas.microsoft.com/office/word/2010/wordprocessingShape" mc:Ignorable="w14 w15 w16se w16cid w16 w16cex w16sdtdh wp14">
+<w:hdr xmlns:wpc="http://schemas.microsoft.com/office/word/2010/wordprocessingCanvas" xmlns:cx="http://schemas.microsoft.com/office/drawing/2014/chartex" xmlns:cx1="http://schemas.microsoft.com/office/drawing/2015/9/8/chartex" xmlns:cx2="http://schemas.microsoft.com/office/drawing/2015/10/21/chartex" xmlns:cx3="http://schemas.microsoft.com/office/drawing/2016/5/9/chartex" xmlns:cx4="http://schemas.microsoft.com/office/drawing/2016/5/10/chartex" xmlns:cx5="http://schemas.microsoft.com/office/drawing/2016/5/11/chartex" xmlns:cx6="http://schemas.microsoft.com/office/drawing/2016/5/12/chartex" xmlns:cx7="http://schemas.microsoft.com/office/drawing/2016/5/13/chartex" xmlns:cx8="http://schemas.microsoft.com/office/drawing/2016/5/14/chartex" xmlns:mc="http://schemas.openxmlformats.org/markup-compatibility/2006" xmlns:aink="http://schemas.microsoft.com/office/drawing/2016/ink" xmlns:am3d="http://schemas.microsoft.com/office/drawing/2017/model3d" xmlns:o="urn:schemas-microsoft-com:office:office" xmlns:oel="http://schemas.microsoft.com/office/2019/extlst" xmlns:r="http://schemas.openxmlformats.org/officeDocument/2006/relationships" xmlns:m="http://schemas.openxmlformats.org/officeDocument/2006/math" xmlns:v="urn:schemas-microsoft-com:vml" xmlns:wp14="http://schemas.microsoft.com/office/word/2010/wordprocessingDrawing" xmlns:wp="http://schemas.openxmlformats.org/drawingml/2006/wordprocessingDrawing" xmlns:w10="urn:schemas-microsoft-com:office:word" xmlns:w="http://schemas.openxmlformats.org/wordprocessingml/2006/main" xmlns:w14="http://schemas.microsoft.com/office/word/2010/wordml" xmlns:w15="http://schemas.microsoft.com/office/word/2012/wordml" xmlns:w16cex="http://schemas.microsoft.com/office/word/2018/wordml/cex" xmlns:w16cid="http://schemas.microsoft.com/office/word/2016/wordml/cid" xmlns:w16="http://schemas.microsoft.com/office/word/2018/wordml" xmlns:w16du="http://schemas.microsoft.com/office/word/2023/wordml/word16du" xmlns:w16sdtdh="http://schemas.microsoft.com/office/word/2020/wordml/sdtdatahash" xmlns:w16sdtfl="http://schemas.microsoft.com/office/word/2024/wordml/sdtformatlock" xmlns:w16se="http://schemas.microsoft.com/office/word/2015/wordml/symex" xmlns:wpg="http://schemas.microsoft.com/office/word/2010/wordprocessingGroup" xmlns:wpi="http://schemas.microsoft.com/office/word/2010/wordprocessingInk" xmlns:wne="http://schemas.microsoft.com/office/word/2006/wordml" xmlns:wps="http://schemas.microsoft.com/office/word/2010/wordprocessingShape" mc:Ignorable="w14 w15 w16se w16cid w16 w16cex w16sdtdh w16sdtfl w16du wp14">
   <w:p>
     <w:pPr>
       <w:pStyle w:val="Header"/>
@@ -1202,7 +1194,7 @@
 </file>
 
 <file path=word/header3.xml><?xml version="1.0" encoding="utf-8"?>
-<w:hdr xmlns:wpc="http://schemas.microsoft.com/office/word/2010/wordprocessingCanvas" xmlns:cx="http://schemas.microsoft.com/office/drawing/2014/chartex" xmlns:cx1="http://schemas.microsoft.com/office/drawing/2015/9/8/chartex" xmlns:cx2="http://schemas.microsoft.com/office/drawing/2015/10/21/chartex" xmlns:cx3="http://schemas.microsoft.com/office/drawing/2016/5/9/chartex" xmlns:cx4="http://schemas.microsoft.com/office/drawing/2016/5/10/chartex" xmlns:cx5="http://schemas.microsoft.com/office/drawing/2016/5/11/chartex" xmlns:cx6="http://schemas.microsoft.com/office/drawing/2016/5/12/chartex" xmlns:cx7="http://schemas.microsoft.com/office/drawing/2016/5/13/chartex" xmlns:cx8="http://schemas.microsoft.com/office/drawing/2016/5/14/chartex" xmlns:mc="http://schemas.openxmlformats.org/markup-compatibility/2006" xmlns:aink="http://schemas.microsoft.com/office/drawing/2016/ink" xmlns:am3d="http://schemas.microsoft.com/office/drawing/2017/model3d" xmlns:o="urn:schemas-microsoft-com:office:office" xmlns:oel="http://schemas.microsoft.com/office/2019/extlst" xmlns:r="http://schemas.openxmlformats.org/officeDocument/2006/relationships" xmlns:m="http://schemas.openxmlformats.org/officeDocument/2006/math" xmlns:v="urn:schemas-microsoft-com:vml" xmlns:wp14="http://schemas.microsoft.com/office/word/2010/wordprocessingDrawing" xmlns:wp="http://schemas.openxmlformats.org/drawingml/2006/wordprocessingDrawing" xmlns:w10="urn:schemas-microsoft-com:office:word" xmlns:w="http://schemas.openxmlformats.org/wordprocessingml/2006/main" xmlns:w14="http://schemas.microsoft.com/office/word/2010/wordml" xmlns:w15="http://schemas.microsoft.com/office/word/2012/wordml" xmlns:w16cex="http://schemas.microsoft.com/office/word/2018/wordml/cex" xmlns:w16cid="http://schemas.microsoft.com/office/word/2016/wordml/cid" xmlns:w16="http://schemas.microsoft.com/office/word/2018/wordml" xmlns:w16sdtdh="http://schemas.microsoft.com/office/word/2020/wordml/sdtdatahash" xmlns:w16se="http://schemas.microsoft.com/office/word/2015/wordml/symex" xmlns:wpg="http://schemas.microsoft.com/office/word/2010/wordprocessingGroup" xmlns:wpi="http://schemas.microsoft.com/office/word/2010/wordprocessingInk" xmlns:wne="http://schemas.microsoft.com/office/word/2006/wordml" xmlns:wps="http://schemas.microsoft.com/office/word/2010/wordprocessingShape" mc:Ignorable="w14 w15 w16se w16cid w16 w16cex w16sdtdh wp14">
+<w:hdr xmlns:wpc="http://schemas.microsoft.com/office/word/2010/wordprocessingCanvas" xmlns:cx="http://schemas.microsoft.com/office/drawing/2014/chartex" xmlns:cx1="http://schemas.microsoft.com/office/drawing/2015/9/8/chartex" xmlns:cx2="http://schemas.microsoft.com/office/drawing/2015/10/21/chartex" xmlns:cx3="http://schemas.microsoft.com/office/drawing/2016/5/9/chartex" xmlns:cx4="http://schemas.microsoft.com/office/drawing/2016/5/10/chartex" xmlns:cx5="http://schemas.microsoft.com/office/drawing/2016/5/11/chartex" xmlns:cx6="http://schemas.microsoft.com/office/drawing/2016/5/12/chartex" xmlns:cx7="http://schemas.microsoft.com/office/drawing/2016/5/13/chartex" xmlns:cx8="http://schemas.microsoft.com/office/drawing/2016/5/14/chartex" xmlns:mc="http://schemas.openxmlformats.org/markup-compatibility/2006" xmlns:aink="http://schemas.microsoft.com/office/drawing/2016/ink" xmlns:am3d="http://schemas.microsoft.com/office/drawing/2017/model3d" xmlns:o="urn:schemas-microsoft-com:office:office" xmlns:oel="http://schemas.microsoft.com/office/2019/extlst" xmlns:r="http://schemas.openxmlformats.org/officeDocument/2006/relationships" xmlns:m="http://schemas.openxmlformats.org/officeDocument/2006/math" xmlns:v="urn:schemas-microsoft-com:vml" xmlns:wp14="http://schemas.microsoft.com/office/word/2010/wordprocessingDrawing" xmlns:wp="http://schemas.openxmlformats.org/drawingml/2006/wordprocessingDrawing" xmlns:w10="urn:schemas-microsoft-com:office:word" xmlns:w="http://schemas.openxmlformats.org/wordprocessingml/2006/main" xmlns:w14="http://schemas.microsoft.com/office/word/2010/wordml" xmlns:w15="http://schemas.microsoft.com/office/word/2012/wordml" xmlns:w16cex="http://schemas.microsoft.com/office/word/2018/wordml/cex" xmlns:w16cid="http://schemas.microsoft.com/office/word/2016/wordml/cid" xmlns:w16="http://schemas.microsoft.com/office/word/2018/wordml" xmlns:w16du="http://schemas.microsoft.com/office/word/2023/wordml/word16du" xmlns:w16sdtdh="http://schemas.microsoft.com/office/word/2020/wordml/sdtdatahash" xmlns:w16sdtfl="http://schemas.microsoft.com/office/word/2024/wordml/sdtformatlock" xmlns:w16se="http://schemas.microsoft.com/office/word/2015/wordml/symex" xmlns:wpg="http://schemas.microsoft.com/office/word/2010/wordprocessingGroup" xmlns:wpi="http://schemas.microsoft.com/office/word/2010/wordprocessingInk" xmlns:wne="http://schemas.microsoft.com/office/word/2006/wordml" xmlns:wps="http://schemas.microsoft.com/office/word/2010/wordprocessingShape" mc:Ignorable="w14 w15 w16se w16cid w16 w16cex w16sdtdh w16sdtfl w16du wp14">
   <w:p>
     <w:pPr>
       <w:pStyle w:val="Header"/>
@@ -1221,7 +1213,7 @@
 </file>
 
 <file path=word/numbering.xml><?xml version="1.0" encoding="utf-8"?>
-<w:numbering xmlns:wpc="http://schemas.microsoft.com/office/word/2010/wordprocessingCanvas" xmlns:cx="http://schemas.microsoft.com/office/drawing/2014/chartex" xmlns:cx1="http://schemas.microsoft.com/office/drawing/2015/9/8/chartex" xmlns:cx2="http://schemas.microsoft.com/office/drawing/2015/10/21/chartex" xmlns:cx3="http://schemas.microsoft.com/office/drawing/2016/5/9/chartex" xmlns:cx4="http://schemas.microsoft.com/office/drawing/2016/5/10/chartex" xmlns:cx5="http://schemas.microsoft.com/office/drawing/2016/5/11/chartex" xmlns:cx6="http://schemas.microsoft.com/office/drawing/2016/5/12/chartex" xmlns:cx7="http://schemas.microsoft.com/office/drawing/2016/5/13/chartex" xmlns:cx8="http://schemas.microsoft.com/office/drawing/2016/5/14/chartex" xmlns:mc="http://schemas.openxmlformats.org/markup-compatibility/2006" xmlns:aink="http://schemas.microsoft.com/office/drawing/2016/ink" xmlns:am3d="http://schemas.microsoft.com/office/drawing/2017/model3d" xmlns:o="urn:schemas-microsoft-com:office:office" xmlns:oel="http://schemas.microsoft.com/office/2019/extlst" xmlns:r="http://schemas.openxmlformats.org/officeDocument/2006/relationships" xmlns:m="http://schemas.openxmlformats.org/officeDocument/2006/math" xmlns:v="urn:schemas-microsoft-com:vml" xmlns:wp14="http://schemas.microsoft.com/office/word/2010/wordprocessingDrawing" xmlns:wp="http://schemas.openxmlformats.org/drawingml/2006/wordprocessingDrawing" xmlns:w10="urn:schemas-microsoft-com:office:word" xmlns:w="http://schemas.openxmlformats.org/wordprocessingml/2006/main" xmlns:w14="http://schemas.microsoft.com/office/word/2010/wordml" xmlns:w15="http://schemas.microsoft.com/office/word/2012/wordml" xmlns:w16cex="http://schemas.microsoft.com/office/word/2018/wordml/cex" xmlns:w16cid="http://schemas.microsoft.com/office/word/2016/wordml/cid" xmlns:w16="http://schemas.microsoft.com/office/word/2018/wordml" xmlns:w16sdtdh="http://schemas.microsoft.com/office/word/2020/wordml/sdtdatahash" xmlns:w16se="http://schemas.microsoft.com/office/word/2015/wordml/symex" xmlns:wpg="http://schemas.microsoft.com/office/word/2010/wordprocessingGroup" xmlns:wpi="http://schemas.microsoft.com/office/word/2010/wordprocessingInk" xmlns:wne="http://schemas.microsoft.com/office/word/2006/wordml" xmlns:wps="http://schemas.microsoft.com/office/word/2010/wordprocessingShape" mc:Ignorable="w14 w15 w16se w16cid w16 w16cex w16sdtdh wp14">
+<w:numbering xmlns:wpc="http://schemas.microsoft.com/office/word/2010/wordprocessingCanvas" xmlns:cx="http://schemas.microsoft.com/office/drawing/2014/chartex" xmlns:cx1="http://schemas.microsoft.com/office/drawing/2015/9/8/chartex" xmlns:cx2="http://schemas.microsoft.com/office/drawing/2015/10/21/chartex" xmlns:cx3="http://schemas.microsoft.com/office/drawing/2016/5/9/chartex" xmlns:cx4="http://schemas.microsoft.com/office/drawing/2016/5/10/chartex" xmlns:cx5="http://schemas.microsoft.com/office/drawing/2016/5/11/chartex" xmlns:cx6="http://schemas.microsoft.com/office/drawing/2016/5/12/chartex" xmlns:cx7="http://schemas.microsoft.com/office/drawing/2016/5/13/chartex" xmlns:cx8="http://schemas.microsoft.com/office/drawing/2016/5/14/chartex" xmlns:mc="http://schemas.openxmlformats.org/markup-compatibility/2006" xmlns:aink="http://schemas.microsoft.com/office/drawing/2016/ink" xmlns:am3d="http://schemas.microsoft.com/office/drawing/2017/model3d" xmlns:o="urn:schemas-microsoft-com:office:office" xmlns:oel="http://schemas.microsoft.com/office/2019/extlst" xmlns:r="http://schemas.openxmlformats.org/officeDocument/2006/relationships" xmlns:m="http://schemas.openxmlformats.org/officeDocument/2006/math" xmlns:v="urn:schemas-microsoft-com:vml" xmlns:wp14="http://schemas.microsoft.com/office/word/2010/wordprocessingDrawing" xmlns:wp="http://schemas.openxmlformats.org/drawingml/2006/wordprocessingDrawing" xmlns:w10="urn:schemas-microsoft-com:office:word" xmlns:w="http://schemas.openxmlformats.org/wordprocessingml/2006/main" xmlns:w14="http://schemas.microsoft.com/office/word/2010/wordml" xmlns:w15="http://schemas.microsoft.com/office/word/2012/wordml" xmlns:w16cex="http://schemas.microsoft.com/office/word/2018/wordml/cex" xmlns:w16cid="http://schemas.microsoft.com/office/word/2016/wordml/cid" xmlns:w16="http://schemas.microsoft.com/office/word/2018/wordml" xmlns:w16du="http://schemas.microsoft.com/office/word/2023/wordml/word16du" xmlns:w16sdtdh="http://schemas.microsoft.com/office/word/2020/wordml/sdtdatahash" xmlns:w16sdtfl="http://schemas.microsoft.com/office/word/2024/wordml/sdtformatlock" xmlns:w16se="http://schemas.microsoft.com/office/word/2015/wordml/symex" xmlns:wpg="http://schemas.microsoft.com/office/word/2010/wordprocessingGroup" xmlns:wpi="http://schemas.microsoft.com/office/word/2010/wordprocessingInk" xmlns:wne="http://schemas.microsoft.com/office/word/2006/wordml" xmlns:wps="http://schemas.microsoft.com/office/word/2010/wordprocessingShape" mc:Ignorable="w14 w15 w16se w16cid w16 w16cex w16sdtdh w16sdtfl w16du wp14">
   <w:abstractNum w:abstractNumId="0" w15:restartNumberingAfterBreak="0">
     <w:nsid w:val="12626604"/>
     <w:multiLevelType w:val="hybridMultilevel"/>
@@ -2146,7 +2138,7 @@
 </file>
 
 <file path=word/styles.xml><?xml version="1.0" encoding="utf-8"?>
-<w:styles xmlns:mc="http://schemas.openxmlformats.org/markup-compatibility/2006" xmlns:r="http://schemas.openxmlformats.org/officeDocument/2006/relationships" xmlns:w="http://schemas.openxmlformats.org/wordprocessingml/2006/main" xmlns:w14="http://schemas.microsoft.com/office/word/2010/wordml" xmlns:w15="http://schemas.microsoft.com/office/word/2012/wordml" xmlns:w16cex="http://schemas.microsoft.com/office/word/2018/wordml/cex" xmlns:w16cid="http://schemas.microsoft.com/office/word/2016/wordml/cid" xmlns:w16="http://schemas.microsoft.com/office/word/2018/wordml" xmlns:w16sdtdh="http://schemas.microsoft.com/office/word/2020/wordml/sdtdatahash" xmlns:w16se="http://schemas.microsoft.com/office/word/2015/wordml/symex" mc:Ignorable="w14 w15 w16se w16cid w16 w16cex w16sdtdh">
+<w:styles xmlns:mc="http://schemas.openxmlformats.org/markup-compatibility/2006" xmlns:r="http://schemas.openxmlformats.org/officeDocument/2006/relationships" xmlns:w="http://schemas.openxmlformats.org/wordprocessingml/2006/main" xmlns:w14="http://schemas.microsoft.com/office/word/2010/wordml" xmlns:w15="http://schemas.microsoft.com/office/word/2012/wordml" xmlns:w16cex="http://schemas.microsoft.com/office/word/2018/wordml/cex" xmlns:w16cid="http://schemas.microsoft.com/office/word/2016/wordml/cid" xmlns:w16="http://schemas.microsoft.com/office/word/2018/wordml" xmlns:w16du="http://schemas.microsoft.com/office/word/2023/wordml/word16du" xmlns:w16sdtdh="http://schemas.microsoft.com/office/word/2020/wordml/sdtdatahash" xmlns:w16sdtfl="http://schemas.microsoft.com/office/word/2024/wordml/sdtformatlock" xmlns:w16se="http://schemas.microsoft.com/office/word/2015/wordml/symex" mc:Ignorable="w14 w15 w16se w16cid w16 w16cex w16sdtdh w16sdtfl w16du">
   <w:docDefaults>
     <w:rPrDefault>
       <w:rPr>
@@ -3049,6 +3041,15 @@
 </file>
 
 <file path=customXml/item1.xml><?xml version="1.0" encoding="utf-8"?>
+<?mso-contentType ?>
+<FormTemplates xmlns="http://schemas.microsoft.com/sharepoint/v3/contenttype/forms">
+  <Display>DocumentLibraryForm</Display>
+  <Edit>DocumentLibraryForm</Edit>
+  <New>DocumentLibraryForm</New>
+</FormTemplates>
+</file>
+
+<file path=customXml/item2.xml><?xml version="1.0" encoding="utf-8"?>
 <ct:contentTypeSchema xmlns:ct="http://schemas.microsoft.com/office/2006/metadata/contentType" xmlns:ma="http://schemas.microsoft.com/office/2006/metadata/properties/metaAttributes" ct:_="" ma:_="" ma:contentTypeName="Document" ma:contentTypeID="0x0101000D9AACC1D44B1847888EC326C23D6354" ma:contentTypeVersion="16" ma:contentTypeDescription="Create a new document." ma:contentTypeScope="" ma:versionID="7aeeee970d2cda3332241771c7fc8a1f">
   <xsd:schema xmlns:xsd="http://www.w3.org/2001/XMLSchema" xmlns:xs="http://www.w3.org/2001/XMLSchema" xmlns:p="http://schemas.microsoft.com/office/2006/metadata/properties" xmlns:ns2="34b0bf10-94c8-41b9-9d75-f01dd5e60524" xmlns:ns3="0e117ee8-0396-4d46-a379-f08dd852438e" targetNamespace="http://schemas.microsoft.com/office/2006/metadata/properties" ma:root="true" ma:fieldsID="87b1a318102b8250857abd21a440881f" ns2:_="" ns3:_="">
     <xsd:import namespace="34b0bf10-94c8-41b9-9d75-f01dd5e60524"/>
@@ -3291,16 +3292,15 @@
 </ct:contentTypeSchema>
 </file>
 
-<file path=customXml/item2.xml><?xml version="1.0" encoding="utf-8"?>
-<?mso-contentType ?>
-<FormTemplates xmlns="http://schemas.microsoft.com/sharepoint/v3/contenttype/forms">
-  <Display>DocumentLibraryForm</Display>
-  <Edit>DocumentLibraryForm</Edit>
-  <New>DocumentLibraryForm</New>
-</FormTemplates>
+<file path=customXml/itemProps1.xml><?xml version="1.0" encoding="utf-8"?>
+<ds:datastoreItem xmlns:ds="http://schemas.openxmlformats.org/officeDocument/2006/customXml" ds:itemID="{BABC0C6F-96AB-4BBB-93E8-3AEB65019B6C}">
+  <ds:schemaRefs>
+    <ds:schemaRef ds:uri="http://schemas.microsoft.com/sharepoint/v3/contenttype/forms"/>
+  </ds:schemaRefs>
+</ds:datastoreItem>
 </file>
 
-<file path=customXml/itemProps1.xml><?xml version="1.0" encoding="utf-8"?>
+<file path=customXml/itemProps2.xml><?xml version="1.0" encoding="utf-8"?>
 <ds:datastoreItem xmlns:ds="http://schemas.openxmlformats.org/officeDocument/2006/customXml" ds:itemID="{6A419312-E3EF-4C2B-A2AD-E447483921E2}">
   <ds:schemaRefs>
     <ds:schemaRef ds:uri="http://schemas.microsoft.com/office/2006/metadata/contentType"/>
@@ -3317,12 +3317,4 @@
     <ds:schemaRef ds:uri="http://schemas.microsoft.com/internal/obd"/>
   </ds:schemaRefs>
 </ds:datastoreItem>
-</file>
-
-<file path=customXml/itemProps2.xml><?xml version="1.0" encoding="utf-8"?>
-<ds:datastoreItem xmlns:ds="http://schemas.openxmlformats.org/officeDocument/2006/customXml" ds:itemID="{BABC0C6F-96AB-4BBB-93E8-3AEB65019B6C}">
-  <ds:schemaRefs>
-    <ds:schemaRef ds:uri="http://schemas.microsoft.com/sharepoint/v3/contenttype/forms"/>
-  </ds:schemaRefs>
-</ds:datastoreItem>
 </file>
</xml_diff>